<commit_message>
DB Created, Data Entered, all that's left is entering data for 'job_grades' table
</commit_message>
<xml_diff>
--- a/CIT466_Cayton_B_A4/CIT466_Assignment4(2).docx
+++ b/CIT466_Cayton_B_A4/CIT466_Assignment4(2).docx
@@ -1,6 +1,6 @@
 
 <file path=word/document.xml><?xml version="1.0" encoding="utf-8"?>
-<w:document xmlns:wpc="http://schemas.microsoft.com/office/word/2010/wordprocessingCanvas" xmlns:cx="http://schemas.microsoft.com/office/drawing/2014/chartex" xmlns:cx1="http://schemas.microsoft.com/office/drawing/2015/9/8/chartex" xmlns:cx2="http://schemas.microsoft.com/office/drawing/2015/10/21/chartex" xmlns:cx3="http://schemas.microsoft.com/office/drawing/2016/5/9/chartex" xmlns:cx4="http://schemas.microsoft.com/office/drawing/2016/5/10/chartex" xmlns:cx5="http://schemas.microsoft.com/office/drawing/2016/5/11/chartex" xmlns:cx6="http://schemas.microsoft.com/office/drawing/2016/5/12/chartex" xmlns:cx7="http://schemas.microsoft.com/office/drawing/2016/5/13/chartex" xmlns:cx8="http://schemas.microsoft.com/office/drawing/2016/5/14/chartex" xmlns:mc="http://schemas.openxmlformats.org/markup-compatibility/2006" xmlns:aink="http://schemas.microsoft.com/office/drawing/2016/ink" xmlns:am3d="http://schemas.microsoft.com/office/drawing/2017/model3d" xmlns:o="urn:schemas-microsoft-com:office:office" xmlns:r="http://schemas.openxmlformats.org/officeDocument/2006/relationships" xmlns:m="http://schemas.openxmlformats.org/officeDocument/2006/math" xmlns:v="urn:schemas-microsoft-com:vml" xmlns:wp14="http://schemas.microsoft.com/office/word/2010/wordprocessingDrawing" xmlns:wp="http://schemas.openxmlformats.org/drawingml/2006/wordprocessingDrawing" xmlns:w10="urn:schemas-microsoft-com:office:word" xmlns:w="http://schemas.openxmlformats.org/wordprocessingml/2006/main" xmlns:w14="http://schemas.microsoft.com/office/word/2010/wordml" xmlns:w15="http://schemas.microsoft.com/office/word/2012/wordml" xmlns:w16cid="http://schemas.microsoft.com/office/word/2016/wordml/cid" xmlns:w16se="http://schemas.microsoft.com/office/word/2015/wordml/symex" xmlns:wpg="http://schemas.microsoft.com/office/word/2010/wordprocessingGroup" xmlns:wpi="http://schemas.microsoft.com/office/word/2010/wordprocessingInk" xmlns:wne="http://schemas.microsoft.com/office/word/2006/wordml" xmlns:wps="http://schemas.microsoft.com/office/word/2010/wordprocessingShape" mc:Ignorable="w14 w15 w16se w16cid wp14">
+<w:document xmlns:wpc="http://schemas.microsoft.com/office/word/2010/wordprocessingCanvas" xmlns:cx="http://schemas.microsoft.com/office/drawing/2014/chartex" xmlns:cx1="http://schemas.microsoft.com/office/drawing/2015/9/8/chartex" xmlns:cx2="http://schemas.microsoft.com/office/drawing/2015/10/21/chartex" xmlns:cx3="http://schemas.microsoft.com/office/drawing/2016/5/9/chartex" xmlns:cx4="http://schemas.microsoft.com/office/drawing/2016/5/10/chartex" xmlns:cx5="http://schemas.microsoft.com/office/drawing/2016/5/11/chartex" xmlns:cx6="http://schemas.microsoft.com/office/drawing/2016/5/12/chartex" xmlns:cx7="http://schemas.microsoft.com/office/drawing/2016/5/13/chartex" xmlns:cx8="http://schemas.microsoft.com/office/drawing/2016/5/14/chartex" xmlns:mc="http://schemas.openxmlformats.org/markup-compatibility/2006" xmlns:aink="http://schemas.microsoft.com/office/drawing/2016/ink" xmlns:am3d="http://schemas.microsoft.com/office/drawing/2017/model3d" xmlns:o="urn:schemas-microsoft-com:office:office" xmlns:r="http://schemas.openxmlformats.org/officeDocument/2006/relationships" xmlns:m="http://schemas.openxmlformats.org/officeDocument/2006/math" xmlns:v="urn:schemas-microsoft-com:vml" xmlns:wp14="http://schemas.microsoft.com/office/word/2010/wordprocessingDrawing" xmlns:wp="http://schemas.openxmlformats.org/drawingml/2006/wordprocessingDrawing" xmlns:w10="urn:schemas-microsoft-com:office:word" xmlns:w="http://schemas.openxmlformats.org/wordprocessingml/2006/main" xmlns:w14="http://schemas.microsoft.com/office/word/2010/wordml" xmlns:w15="http://schemas.microsoft.com/office/word/2012/wordml" xmlns:w16cex="http://schemas.microsoft.com/office/word/2018/wordml/cex" xmlns:w16cid="http://schemas.microsoft.com/office/word/2016/wordml/cid" xmlns:w16="http://schemas.microsoft.com/office/word/2018/wordml" xmlns:w16se="http://schemas.microsoft.com/office/word/2015/wordml/symex" xmlns:wpg="http://schemas.microsoft.com/office/word/2010/wordprocessingGroup" xmlns:wpi="http://schemas.microsoft.com/office/word/2010/wordprocessingInk" xmlns:wne="http://schemas.microsoft.com/office/word/2006/wordml" xmlns:wps="http://schemas.microsoft.com/office/word/2010/wordprocessingShape" mc:Ignorable="w14 w15 w16se w16cid w16 w16cex wp14">
   <w:body>
     <w:p>
       <w:pPr>
@@ -39,7 +39,23 @@
           <w:rFonts w:ascii="Garamond" w:hAnsi="Garamond"/>
           <w:sz w:val="28"/>
         </w:rPr>
-        <w:t>Using the sample database (dvdrental) as the source of information provide:</w:t>
+        <w:t>Using the sample database (</w:t>
+      </w:r>
+      <w:proofErr w:type="spellStart"/>
+      <w:r>
+        <w:rPr>
+          <w:rFonts w:ascii="Garamond" w:hAnsi="Garamond"/>
+          <w:sz w:val="28"/>
+        </w:rPr>
+        <w:t>dvdrental</w:t>
+      </w:r>
+      <w:proofErr w:type="spellEnd"/>
+      <w:r>
+        <w:rPr>
+          <w:rFonts w:ascii="Garamond" w:hAnsi="Garamond"/>
+          <w:sz w:val="28"/>
+        </w:rPr>
+        <w:t>) as the source of information provide:</w:t>
       </w:r>
     </w:p>
     <w:p>
@@ -67,27 +83,27 @@
         </w:numPr>
         <w:jc w:val="both"/>
         <w:rPr>
-          <w:rFonts w:ascii="Garamond" w:hAnsi="Garamond"/>
-          <w:sz w:val="28"/>
-        </w:rPr>
-      </w:pPr>
-      <w:r>
-        <w:rPr>
-          <w:rFonts w:ascii="Garamond" w:hAnsi="Garamond"/>
+          <w:rFonts w:ascii="Helvetica" w:hAnsi="Helvetica"/>
+          <w:sz w:val="28"/>
+        </w:rPr>
+      </w:pPr>
+      <w:r>
+        <w:rPr>
+          <w:rFonts w:ascii="Helvetica" w:hAnsi="Helvetica"/>
           <w:sz w:val="28"/>
         </w:rPr>
         <w:t>Return the first and last name of all the customer that have performed at least one rental</w:t>
       </w:r>
       <w:r>
         <w:rPr>
-          <w:rFonts w:ascii="Garamond" w:hAnsi="Garamond"/>
+          <w:rFonts w:ascii="Helvetica" w:hAnsi="Helvetica"/>
           <w:sz w:val="28"/>
         </w:rPr>
         <w:t xml:space="preserve"> using an EXISTS subquery</w:t>
       </w:r>
       <w:r>
         <w:rPr>
-          <w:rFonts w:ascii="Garamond" w:hAnsi="Garamond"/>
+          <w:rFonts w:ascii="Helvetica" w:hAnsi="Helvetica"/>
           <w:sz w:val="28"/>
         </w:rPr>
         <w:t>.</w:t>
@@ -102,23 +118,16 @@
         </w:numPr>
         <w:jc w:val="both"/>
         <w:rPr>
-          <w:rFonts w:ascii="Garamond" w:hAnsi="Garamond"/>
-          <w:sz w:val="28"/>
-        </w:rPr>
-      </w:pPr>
-      <w:r>
-        <w:rPr>
-          <w:rFonts w:ascii="Garamond" w:hAnsi="Garamond"/>
-          <w:sz w:val="28"/>
-        </w:rPr>
-        <w:t>Using Union, Except, or Intersect provide the name of the customers that never performed a rental</w:t>
-      </w:r>
-      <w:r>
-        <w:rPr>
-          <w:rFonts w:ascii="Garamond" w:hAnsi="Garamond"/>
-          <w:sz w:val="28"/>
-        </w:rPr>
-        <w:t>.</w:t>
+          <w:rFonts w:ascii="Helvetica" w:hAnsi="Helvetica"/>
+          <w:sz w:val="28"/>
+        </w:rPr>
+      </w:pPr>
+      <w:r>
+        <w:rPr>
+          <w:rFonts w:ascii="Helvetica" w:hAnsi="Helvetica"/>
+          <w:sz w:val="28"/>
+        </w:rPr>
+        <w:t>Using Union, Except, or Intersect provide the name of the customers that never performed a rental.</w:t>
       </w:r>
     </w:p>
     <w:p>
@@ -130,16 +139,48 @@
         </w:numPr>
         <w:jc w:val="both"/>
         <w:rPr>
-          <w:rFonts w:ascii="Garamond" w:hAnsi="Garamond"/>
-          <w:sz w:val="28"/>
-        </w:rPr>
-      </w:pPr>
-      <w:r>
-        <w:rPr>
-          <w:rFonts w:ascii="Garamond" w:hAnsi="Garamond"/>
-          <w:sz w:val="28"/>
-        </w:rPr>
-        <w:t>Provide a summary table using GROUPING SETS where the different movies are counted by rental_rate, and by category (the first part must count how many movies exist with rental rate e.g 4.99 and then how many movies exist for a category e.g. Horror)</w:t>
+          <w:rFonts w:ascii="Helvetica" w:hAnsi="Helvetica"/>
+          <w:sz w:val="28"/>
+        </w:rPr>
+      </w:pPr>
+      <w:r>
+        <w:rPr>
+          <w:rFonts w:ascii="Helvetica" w:hAnsi="Helvetica"/>
+          <w:sz w:val="28"/>
+        </w:rPr>
+        <w:t xml:space="preserve">Provide a summary table using GROUPING SETS where the different movies are counted by </w:t>
+      </w:r>
+      <w:proofErr w:type="spellStart"/>
+      <w:r>
+        <w:rPr>
+          <w:rFonts w:ascii="Helvetica" w:hAnsi="Helvetica"/>
+          <w:sz w:val="28"/>
+        </w:rPr>
+        <w:t>rental_rate</w:t>
+      </w:r>
+      <w:proofErr w:type="spellEnd"/>
+      <w:r>
+        <w:rPr>
+          <w:rFonts w:ascii="Helvetica" w:hAnsi="Helvetica"/>
+          <w:sz w:val="28"/>
+        </w:rPr>
+        <w:t xml:space="preserve">, and by category (the first part must count how many movies exist with rental rate </w:t>
+      </w:r>
+      <w:proofErr w:type="spellStart"/>
+      <w:r>
+        <w:rPr>
+          <w:rFonts w:ascii="Helvetica" w:hAnsi="Helvetica"/>
+          <w:sz w:val="28"/>
+        </w:rPr>
+        <w:t>e.g</w:t>
+      </w:r>
+      <w:proofErr w:type="spellEnd"/>
+      <w:r>
+        <w:rPr>
+          <w:rFonts w:ascii="Helvetica" w:hAnsi="Helvetica"/>
+          <w:sz w:val="28"/>
+        </w:rPr>
+        <w:t xml:space="preserve"> 4.99 and then how many movies exist for a category e.g. Horror)</w:t>
       </w:r>
     </w:p>
     <w:p>
@@ -151,53 +192,16 @@
         </w:numPr>
         <w:jc w:val="both"/>
         <w:rPr>
-          <w:rFonts w:ascii="Garamond" w:hAnsi="Garamond"/>
-          <w:sz w:val="28"/>
-        </w:rPr>
-      </w:pPr>
-      <w:bookmarkStart w:id="0" w:name="_GoBack"/>
-      <w:bookmarkEnd w:id="0"/>
-      <w:r>
-        <w:rPr>
-          <w:rFonts w:ascii="Garamond" w:hAnsi="Garamond"/>
-          <w:sz w:val="28"/>
-        </w:rPr>
-        <w:t xml:space="preserve">Return the title of the movies that have a rental rate equal to the maximum rental rate for </w:t>
-      </w:r>
-      <w:r>
-        <w:rPr>
-          <w:rFonts w:ascii="Garamond" w:hAnsi="Garamond"/>
-          <w:sz w:val="28"/>
-        </w:rPr>
-        <w:t>THEIR</w:t>
-      </w:r>
-      <w:r>
-        <w:rPr>
-          <w:rFonts w:ascii="Garamond" w:hAnsi="Garamond"/>
-          <w:sz w:val="28"/>
-        </w:rPr>
-        <w:t xml:space="preserve"> </w:t>
-      </w:r>
-      <w:r>
-        <w:rPr>
-          <w:rFonts w:ascii="Garamond" w:hAnsi="Garamond"/>
-          <w:sz w:val="28"/>
-        </w:rPr>
-        <w:t xml:space="preserve">film </w:t>
-      </w:r>
-      <w:r>
-        <w:rPr>
-          <w:rFonts w:ascii="Garamond" w:hAnsi="Garamond"/>
-          <w:sz w:val="28"/>
-        </w:rPr>
-        <w:t>category</w:t>
-      </w:r>
-      <w:r>
-        <w:rPr>
-          <w:rFonts w:ascii="Garamond" w:hAnsi="Garamond"/>
-          <w:sz w:val="28"/>
-        </w:rPr>
-        <w:t>.</w:t>
+          <w:rFonts w:ascii="Helvetica" w:hAnsi="Helvetica"/>
+          <w:sz w:val="28"/>
+        </w:rPr>
+      </w:pPr>
+      <w:r>
+        <w:rPr>
+          <w:rFonts w:ascii="Helvetica" w:hAnsi="Helvetica"/>
+          <w:sz w:val="28"/>
+        </w:rPr>
+        <w:t>Return the title of the movies that have a rental rate equal to the maximum rental rate for THEIR film category.</w:t>
       </w:r>
     </w:p>
     <w:p>
@@ -209,37 +213,46 @@
         </w:numPr>
         <w:jc w:val="both"/>
         <w:rPr>
-          <w:rFonts w:ascii="Garamond" w:hAnsi="Garamond"/>
-          <w:sz w:val="28"/>
-        </w:rPr>
-      </w:pPr>
-      <w:r>
-        <w:rPr>
-          <w:rFonts w:ascii="Garamond" w:hAnsi="Garamond"/>
+          <w:rFonts w:ascii="Helvetica" w:hAnsi="Helvetica"/>
+          <w:sz w:val="28"/>
+        </w:rPr>
+      </w:pPr>
+      <w:r>
+        <w:rPr>
+          <w:rFonts w:ascii="Helvetica" w:hAnsi="Helvetica"/>
           <w:sz w:val="28"/>
         </w:rPr>
         <w:t xml:space="preserve">Using a CTE (WITH) </w:t>
       </w:r>
       <w:r>
         <w:rPr>
-          <w:rFonts w:ascii="Garamond" w:hAnsi="Garamond"/>
+          <w:rFonts w:ascii="Helvetica" w:hAnsi="Helvetica"/>
           <w:sz w:val="28"/>
         </w:rPr>
         <w:t>expression that retrieves</w:t>
       </w:r>
       <w:r>
         <w:rPr>
-          <w:rFonts w:ascii="Garamond" w:hAnsi="Garamond"/>
+          <w:rFonts w:ascii="Helvetica" w:hAnsi="Helvetica"/>
           <w:sz w:val="28"/>
         </w:rPr>
         <w:t xml:space="preserve"> for each category of movie their average length </w:t>
       </w:r>
-      <w:r>
-        <w:rPr>
-          <w:rFonts w:ascii="Garamond" w:hAnsi="Garamond"/>
-          <w:sz w:val="28"/>
-        </w:rPr>
-        <w:t>provide the title of movies that have a length exactly equal to the average length of their category.</w:t>
+      <w:proofErr w:type="gramStart"/>
+      <w:r>
+        <w:rPr>
+          <w:rFonts w:ascii="Helvetica" w:hAnsi="Helvetica"/>
+          <w:sz w:val="28"/>
+        </w:rPr>
+        <w:t>provide</w:t>
+      </w:r>
+      <w:proofErr w:type="gramEnd"/>
+      <w:r>
+        <w:rPr>
+          <w:rFonts w:ascii="Helvetica" w:hAnsi="Helvetica"/>
+          <w:sz w:val="28"/>
+        </w:rPr>
+        <w:t xml:space="preserve"> the title of movies that have a length exactly equal to the average length of their category.</w:t>
       </w:r>
     </w:p>
     <w:p>
@@ -251,23 +264,39 @@
         </w:numPr>
         <w:jc w:val="both"/>
         <w:rPr>
-          <w:rFonts w:ascii="Garamond" w:hAnsi="Garamond"/>
-          <w:sz w:val="28"/>
-        </w:rPr>
-      </w:pPr>
-      <w:r>
-        <w:rPr>
-          <w:rFonts w:ascii="Garamond" w:hAnsi="Garamond"/>
+          <w:rFonts w:ascii="Helvetica" w:hAnsi="Helvetica"/>
+          <w:sz w:val="28"/>
+        </w:rPr>
+      </w:pPr>
+      <w:r>
+        <w:rPr>
+          <w:rFonts w:ascii="Helvetica" w:hAnsi="Helvetica"/>
           <w:sz w:val="28"/>
         </w:rPr>
         <w:t xml:space="preserve">Create a View </w:t>
       </w:r>
       <w:r>
         <w:rPr>
-          <w:rFonts w:ascii="Garamond" w:hAnsi="Garamond"/>
-          <w:sz w:val="28"/>
-        </w:rPr>
-        <w:t>that lists all the movies (title and length) along with the name of the language. Name the view view_movie_language.</w:t>
+          <w:rFonts w:ascii="Helvetica" w:hAnsi="Helvetica"/>
+          <w:sz w:val="28"/>
+        </w:rPr>
+        <w:t xml:space="preserve">that lists all the movies (title and length) along with the name of the language. Name the view </w:t>
+      </w:r>
+      <w:proofErr w:type="spellStart"/>
+      <w:r>
+        <w:rPr>
+          <w:rFonts w:ascii="Helvetica" w:hAnsi="Helvetica"/>
+          <w:sz w:val="28"/>
+        </w:rPr>
+        <w:t>view_movie_language</w:t>
+      </w:r>
+      <w:proofErr w:type="spellEnd"/>
+      <w:r>
+        <w:rPr>
+          <w:rFonts w:ascii="Helvetica" w:hAnsi="Helvetica"/>
+          <w:sz w:val="28"/>
+        </w:rPr>
+        <w:t>.</w:t>
       </w:r>
     </w:p>
     <w:p>
@@ -279,48 +308,80 @@
         </w:numPr>
         <w:jc w:val="both"/>
         <w:rPr>
-          <w:rFonts w:ascii="Garamond" w:hAnsi="Garamond"/>
-          <w:sz w:val="28"/>
-        </w:rPr>
-      </w:pPr>
-      <w:r>
-        <w:rPr>
-          <w:rFonts w:ascii="Garamond" w:hAnsi="Garamond"/>
+          <w:rFonts w:ascii="Helvetica" w:hAnsi="Helvetica"/>
+          <w:sz w:val="28"/>
+        </w:rPr>
+      </w:pPr>
+      <w:r>
+        <w:rPr>
+          <w:rFonts w:ascii="Helvetica" w:hAnsi="Helvetica"/>
           <w:sz w:val="28"/>
         </w:rPr>
         <w:t>Create a Materialized View</w:t>
       </w:r>
       <w:r>
         <w:rPr>
-          <w:rFonts w:ascii="Garamond" w:hAnsi="Garamond"/>
-          <w:sz w:val="28"/>
-        </w:rPr>
-        <w:t xml:space="preserve"> that list the last rental for each customer. List customer name and last_name, and rental date</w:t>
-      </w:r>
-      <w:r>
-        <w:rPr>
-          <w:rFonts w:ascii="Garamond" w:hAnsi="Garamond"/>
+          <w:rFonts w:ascii="Helvetica" w:hAnsi="Helvetica"/>
+          <w:sz w:val="28"/>
+        </w:rPr>
+        <w:t xml:space="preserve"> that list the last rental for each customer. List customer name and </w:t>
+      </w:r>
+      <w:proofErr w:type="spellStart"/>
+      <w:r>
+        <w:rPr>
+          <w:rFonts w:ascii="Helvetica" w:hAnsi="Helvetica"/>
+          <w:sz w:val="28"/>
+        </w:rPr>
+        <w:t>last_name</w:t>
+      </w:r>
+      <w:proofErr w:type="spellEnd"/>
+      <w:r>
+        <w:rPr>
+          <w:rFonts w:ascii="Helvetica" w:hAnsi="Helvetica"/>
+          <w:sz w:val="28"/>
+        </w:rPr>
+        <w:t>, and rental date</w:t>
+      </w:r>
+      <w:r>
+        <w:rPr>
+          <w:rFonts w:ascii="Helvetica" w:hAnsi="Helvetica"/>
           <w:sz w:val="28"/>
         </w:rPr>
         <w:t xml:space="preserve">. </w:t>
       </w:r>
       <w:r>
         <w:rPr>
-          <w:rFonts w:ascii="Garamond" w:hAnsi="Garamond"/>
-          <w:sz w:val="28"/>
-        </w:rPr>
-        <w:t>Name the view view_</w:t>
-      </w:r>
-      <w:r>
-        <w:rPr>
-          <w:rFonts w:ascii="Garamond" w:hAnsi="Garamond"/>
-          <w:sz w:val="28"/>
-        </w:rPr>
-        <w:t xml:space="preserve">last_rental. </w:t>
-      </w:r>
-      <w:r>
-        <w:rPr>
-          <w:rFonts w:ascii="Garamond" w:hAnsi="Garamond"/>
+          <w:rFonts w:ascii="Helvetica" w:hAnsi="Helvetica"/>
+          <w:sz w:val="28"/>
+        </w:rPr>
+        <w:t xml:space="preserve">Name the view </w:t>
+      </w:r>
+      <w:proofErr w:type="spellStart"/>
+      <w:r>
+        <w:rPr>
+          <w:rFonts w:ascii="Helvetica" w:hAnsi="Helvetica"/>
+          <w:sz w:val="28"/>
+        </w:rPr>
+        <w:t>view_</w:t>
+      </w:r>
+      <w:r>
+        <w:rPr>
+          <w:rFonts w:ascii="Helvetica" w:hAnsi="Helvetica"/>
+          <w:sz w:val="28"/>
+        </w:rPr>
+        <w:t>last_rental</w:t>
+      </w:r>
+      <w:proofErr w:type="spellEnd"/>
+      <w:r>
+        <w:rPr>
+          <w:rFonts w:ascii="Helvetica" w:hAnsi="Helvetica"/>
+          <w:sz w:val="28"/>
+        </w:rPr>
+        <w:t xml:space="preserve">. </w:t>
+      </w:r>
+      <w:r>
+        <w:rPr>
+          <w:rFonts w:ascii="Helvetica" w:hAnsi="Helvetica"/>
           <w:sz w:val="28"/>
         </w:rPr>
         <w:t>Populate the materialized view.</w:t>
@@ -360,7 +421,23 @@
           <w:rFonts w:ascii="Garamond" w:hAnsi="Garamond"/>
           <w:sz w:val="28"/>
         </w:rPr>
-        <w:t>Submit the files to the assignment on MUOnline in a compressed (.zip) format. Include all the required files. The submission should follow the naming convention:</w:t>
+        <w:t xml:space="preserve">Submit the files to the assignment on </w:t>
+      </w:r>
+      <w:proofErr w:type="spellStart"/>
+      <w:r>
+        <w:rPr>
+          <w:rFonts w:ascii="Garamond" w:hAnsi="Garamond"/>
+          <w:sz w:val="28"/>
+        </w:rPr>
+        <w:t>MUOnline</w:t>
+      </w:r>
+      <w:proofErr w:type="spellEnd"/>
+      <w:r>
+        <w:rPr>
+          <w:rFonts w:ascii="Garamond" w:hAnsi="Garamond"/>
+          <w:sz w:val="28"/>
+        </w:rPr>
+        <w:t xml:space="preserve"> in a compressed (.zip) format. Include all the required files. The submission should follow the naming convention:</w:t>
       </w:r>
     </w:p>
     <w:p>
@@ -453,7 +530,7 @@
 </file>
 
 <file path=word/endnotes.xml><?xml version="1.0" encoding="utf-8"?>
-<w:endnotes xmlns:wpc="http://schemas.microsoft.com/office/word/2010/wordprocessingCanvas" xmlns:cx="http://schemas.microsoft.com/office/drawing/2014/chartex" xmlns:cx1="http://schemas.microsoft.com/office/drawing/2015/9/8/chartex" xmlns:cx2="http://schemas.microsoft.com/office/drawing/2015/10/21/chartex" xmlns:cx3="http://schemas.microsoft.com/office/drawing/2016/5/9/chartex" xmlns:cx4="http://schemas.microsoft.com/office/drawing/2016/5/10/chartex" xmlns:cx5="http://schemas.microsoft.com/office/drawing/2016/5/11/chartex" xmlns:cx6="http://schemas.microsoft.com/office/drawing/2016/5/12/chartex" xmlns:cx7="http://schemas.microsoft.com/office/drawing/2016/5/13/chartex" xmlns:cx8="http://schemas.microsoft.com/office/drawing/2016/5/14/chartex" xmlns:mc="http://schemas.openxmlformats.org/markup-compatibility/2006" xmlns:aink="http://schemas.microsoft.com/office/drawing/2016/ink" xmlns:am3d="http://schemas.microsoft.com/office/drawing/2017/model3d" xmlns:o="urn:schemas-microsoft-com:office:office" xmlns:r="http://schemas.openxmlformats.org/officeDocument/2006/relationships" xmlns:m="http://schemas.openxmlformats.org/officeDocument/2006/math" xmlns:v="urn:schemas-microsoft-com:vml" xmlns:wp14="http://schemas.microsoft.com/office/word/2010/wordprocessingDrawing" xmlns:wp="http://schemas.openxmlformats.org/drawingml/2006/wordprocessingDrawing" xmlns:w10="urn:schemas-microsoft-com:office:word" xmlns:w="http://schemas.openxmlformats.org/wordprocessingml/2006/main" xmlns:w14="http://schemas.microsoft.com/office/word/2010/wordml" xmlns:w15="http://schemas.microsoft.com/office/word/2012/wordml" xmlns:w16cid="http://schemas.microsoft.com/office/word/2016/wordml/cid" xmlns:w16se="http://schemas.microsoft.com/office/word/2015/wordml/symex" xmlns:wpg="http://schemas.microsoft.com/office/word/2010/wordprocessingGroup" xmlns:wpi="http://schemas.microsoft.com/office/word/2010/wordprocessingInk" xmlns:wne="http://schemas.microsoft.com/office/word/2006/wordml" xmlns:wps="http://schemas.microsoft.com/office/word/2010/wordprocessingShape" mc:Ignorable="w14 w15 w16se w16cid wp14">
+<w:endnotes xmlns:wpc="http://schemas.microsoft.com/office/word/2010/wordprocessingCanvas" xmlns:cx="http://schemas.microsoft.com/office/drawing/2014/chartex" xmlns:cx1="http://schemas.microsoft.com/office/drawing/2015/9/8/chartex" xmlns:cx2="http://schemas.microsoft.com/office/drawing/2015/10/21/chartex" xmlns:cx3="http://schemas.microsoft.com/office/drawing/2016/5/9/chartex" xmlns:cx4="http://schemas.microsoft.com/office/drawing/2016/5/10/chartex" xmlns:cx5="http://schemas.microsoft.com/office/drawing/2016/5/11/chartex" xmlns:cx6="http://schemas.microsoft.com/office/drawing/2016/5/12/chartex" xmlns:cx7="http://schemas.microsoft.com/office/drawing/2016/5/13/chartex" xmlns:cx8="http://schemas.microsoft.com/office/drawing/2016/5/14/chartex" xmlns:mc="http://schemas.openxmlformats.org/markup-compatibility/2006" xmlns:aink="http://schemas.microsoft.com/office/drawing/2016/ink" xmlns:am3d="http://schemas.microsoft.com/office/drawing/2017/model3d" xmlns:o="urn:schemas-microsoft-com:office:office" xmlns:r="http://schemas.openxmlformats.org/officeDocument/2006/relationships" xmlns:m="http://schemas.openxmlformats.org/officeDocument/2006/math" xmlns:v="urn:schemas-microsoft-com:vml" xmlns:wp14="http://schemas.microsoft.com/office/word/2010/wordprocessingDrawing" xmlns:wp="http://schemas.openxmlformats.org/drawingml/2006/wordprocessingDrawing" xmlns:w10="urn:schemas-microsoft-com:office:word" xmlns:w="http://schemas.openxmlformats.org/wordprocessingml/2006/main" xmlns:w14="http://schemas.microsoft.com/office/word/2010/wordml" xmlns:w15="http://schemas.microsoft.com/office/word/2012/wordml" xmlns:w16cex="http://schemas.microsoft.com/office/word/2018/wordml/cex" xmlns:w16cid="http://schemas.microsoft.com/office/word/2016/wordml/cid" xmlns:w16="http://schemas.microsoft.com/office/word/2018/wordml" xmlns:w16se="http://schemas.microsoft.com/office/word/2015/wordml/symex" xmlns:wpg="http://schemas.microsoft.com/office/word/2010/wordprocessingGroup" xmlns:wpi="http://schemas.microsoft.com/office/word/2010/wordprocessingInk" xmlns:wne="http://schemas.microsoft.com/office/word/2006/wordml" xmlns:wps="http://schemas.microsoft.com/office/word/2010/wordprocessingShape" mc:Ignorable="w14 w15 w16se w16cid w16 w16cex wp14">
   <w:endnote w:type="separator" w:id="-1">
     <w:p>
       <w:pPr>
@@ -478,7 +555,7 @@
 </file>
 
 <file path=word/footnotes.xml><?xml version="1.0" encoding="utf-8"?>
-<w:footnotes xmlns:wpc="http://schemas.microsoft.com/office/word/2010/wordprocessingCanvas" xmlns:cx="http://schemas.microsoft.com/office/drawing/2014/chartex" xmlns:cx1="http://schemas.microsoft.com/office/drawing/2015/9/8/chartex" xmlns:cx2="http://schemas.microsoft.com/office/drawing/2015/10/21/chartex" xmlns:cx3="http://schemas.microsoft.com/office/drawing/2016/5/9/chartex" xmlns:cx4="http://schemas.microsoft.com/office/drawing/2016/5/10/chartex" xmlns:cx5="http://schemas.microsoft.com/office/drawing/2016/5/11/chartex" xmlns:cx6="http://schemas.microsoft.com/office/drawing/2016/5/12/chartex" xmlns:cx7="http://schemas.microsoft.com/office/drawing/2016/5/13/chartex" xmlns:cx8="http://schemas.microsoft.com/office/drawing/2016/5/14/chartex" xmlns:mc="http://schemas.openxmlformats.org/markup-compatibility/2006" xmlns:aink="http://schemas.microsoft.com/office/drawing/2016/ink" xmlns:am3d="http://schemas.microsoft.com/office/drawing/2017/model3d" xmlns:o="urn:schemas-microsoft-com:office:office" xmlns:r="http://schemas.openxmlformats.org/officeDocument/2006/relationships" xmlns:m="http://schemas.openxmlformats.org/officeDocument/2006/math" xmlns:v="urn:schemas-microsoft-com:vml" xmlns:wp14="http://schemas.microsoft.com/office/word/2010/wordprocessingDrawing" xmlns:wp="http://schemas.openxmlformats.org/drawingml/2006/wordprocessingDrawing" xmlns:w10="urn:schemas-microsoft-com:office:word" xmlns:w="http://schemas.openxmlformats.org/wordprocessingml/2006/main" xmlns:w14="http://schemas.microsoft.com/office/word/2010/wordml" xmlns:w15="http://schemas.microsoft.com/office/word/2012/wordml" xmlns:w16cid="http://schemas.microsoft.com/office/word/2016/wordml/cid" xmlns:w16se="http://schemas.microsoft.com/office/word/2015/wordml/symex" xmlns:wpg="http://schemas.microsoft.com/office/word/2010/wordprocessingGroup" xmlns:wpi="http://schemas.microsoft.com/office/word/2010/wordprocessingInk" xmlns:wne="http://schemas.microsoft.com/office/word/2006/wordml" xmlns:wps="http://schemas.microsoft.com/office/word/2010/wordprocessingShape" mc:Ignorable="w14 w15 w16se w16cid wp14">
+<w:footnotes xmlns:wpc="http://schemas.microsoft.com/office/word/2010/wordprocessingCanvas" xmlns:cx="http://schemas.microsoft.com/office/drawing/2014/chartex" xmlns:cx1="http://schemas.microsoft.com/office/drawing/2015/9/8/chartex" xmlns:cx2="http://schemas.microsoft.com/office/drawing/2015/10/21/chartex" xmlns:cx3="http://schemas.microsoft.com/office/drawing/2016/5/9/chartex" xmlns:cx4="http://schemas.microsoft.com/office/drawing/2016/5/10/chartex" xmlns:cx5="http://schemas.microsoft.com/office/drawing/2016/5/11/chartex" xmlns:cx6="http://schemas.microsoft.com/office/drawing/2016/5/12/chartex" xmlns:cx7="http://schemas.microsoft.com/office/drawing/2016/5/13/chartex" xmlns:cx8="http://schemas.microsoft.com/office/drawing/2016/5/14/chartex" xmlns:mc="http://schemas.openxmlformats.org/markup-compatibility/2006" xmlns:aink="http://schemas.microsoft.com/office/drawing/2016/ink" xmlns:am3d="http://schemas.microsoft.com/office/drawing/2017/model3d" xmlns:o="urn:schemas-microsoft-com:office:office" xmlns:r="http://schemas.openxmlformats.org/officeDocument/2006/relationships" xmlns:m="http://schemas.openxmlformats.org/officeDocument/2006/math" xmlns:v="urn:schemas-microsoft-com:vml" xmlns:wp14="http://schemas.microsoft.com/office/word/2010/wordprocessingDrawing" xmlns:wp="http://schemas.openxmlformats.org/drawingml/2006/wordprocessingDrawing" xmlns:w10="urn:schemas-microsoft-com:office:word" xmlns:w="http://schemas.openxmlformats.org/wordprocessingml/2006/main" xmlns:w14="http://schemas.microsoft.com/office/word/2010/wordml" xmlns:w15="http://schemas.microsoft.com/office/word/2012/wordml" xmlns:w16cex="http://schemas.microsoft.com/office/word/2018/wordml/cex" xmlns:w16cid="http://schemas.microsoft.com/office/word/2016/wordml/cid" xmlns:w16="http://schemas.microsoft.com/office/word/2018/wordml" xmlns:w16se="http://schemas.microsoft.com/office/word/2015/wordml/symex" xmlns:wpg="http://schemas.microsoft.com/office/word/2010/wordprocessingGroup" xmlns:wpi="http://schemas.microsoft.com/office/word/2010/wordprocessingInk" xmlns:wne="http://schemas.microsoft.com/office/word/2006/wordml" xmlns:wps="http://schemas.microsoft.com/office/word/2010/wordprocessingShape" mc:Ignorable="w14 w15 w16se w16cid w16 w16cex wp14">
   <w:footnote w:type="separator" w:id="-1">
     <w:p>
       <w:pPr>
@@ -503,7 +580,7 @@
 </file>
 
 <file path=word/header1.xml><?xml version="1.0" encoding="utf-8"?>
-<w:hdr xmlns:wpc="http://schemas.microsoft.com/office/word/2010/wordprocessingCanvas" xmlns:cx="http://schemas.microsoft.com/office/drawing/2014/chartex" xmlns:cx1="http://schemas.microsoft.com/office/drawing/2015/9/8/chartex" xmlns:cx2="http://schemas.microsoft.com/office/drawing/2015/10/21/chartex" xmlns:cx3="http://schemas.microsoft.com/office/drawing/2016/5/9/chartex" xmlns:cx4="http://schemas.microsoft.com/office/drawing/2016/5/10/chartex" xmlns:cx5="http://schemas.microsoft.com/office/drawing/2016/5/11/chartex" xmlns:cx6="http://schemas.microsoft.com/office/drawing/2016/5/12/chartex" xmlns:cx7="http://schemas.microsoft.com/office/drawing/2016/5/13/chartex" xmlns:cx8="http://schemas.microsoft.com/office/drawing/2016/5/14/chartex" xmlns:mc="http://schemas.openxmlformats.org/markup-compatibility/2006" xmlns:aink="http://schemas.microsoft.com/office/drawing/2016/ink" xmlns:am3d="http://schemas.microsoft.com/office/drawing/2017/model3d" xmlns:o="urn:schemas-microsoft-com:office:office" xmlns:r="http://schemas.openxmlformats.org/officeDocument/2006/relationships" xmlns:m="http://schemas.openxmlformats.org/officeDocument/2006/math" xmlns:v="urn:schemas-microsoft-com:vml" xmlns:wp14="http://schemas.microsoft.com/office/word/2010/wordprocessingDrawing" xmlns:wp="http://schemas.openxmlformats.org/drawingml/2006/wordprocessingDrawing" xmlns:w10="urn:schemas-microsoft-com:office:word" xmlns:w="http://schemas.openxmlformats.org/wordprocessingml/2006/main" xmlns:w14="http://schemas.microsoft.com/office/word/2010/wordml" xmlns:w15="http://schemas.microsoft.com/office/word/2012/wordml" xmlns:w16cid="http://schemas.microsoft.com/office/word/2016/wordml/cid" xmlns:w16se="http://schemas.microsoft.com/office/word/2015/wordml/symex" xmlns:wpg="http://schemas.microsoft.com/office/word/2010/wordprocessingGroup" xmlns:wpi="http://schemas.microsoft.com/office/word/2010/wordprocessingInk" xmlns:wne="http://schemas.microsoft.com/office/word/2006/wordml" xmlns:wps="http://schemas.microsoft.com/office/word/2010/wordprocessingShape" mc:Ignorable="w14 w15 w16se w16cid wp14">
+<w:hdr xmlns:wpc="http://schemas.microsoft.com/office/word/2010/wordprocessingCanvas" xmlns:cx="http://schemas.microsoft.com/office/drawing/2014/chartex" xmlns:cx1="http://schemas.microsoft.com/office/drawing/2015/9/8/chartex" xmlns:cx2="http://schemas.microsoft.com/office/drawing/2015/10/21/chartex" xmlns:cx3="http://schemas.microsoft.com/office/drawing/2016/5/9/chartex" xmlns:cx4="http://schemas.microsoft.com/office/drawing/2016/5/10/chartex" xmlns:cx5="http://schemas.microsoft.com/office/drawing/2016/5/11/chartex" xmlns:cx6="http://schemas.microsoft.com/office/drawing/2016/5/12/chartex" xmlns:cx7="http://schemas.microsoft.com/office/drawing/2016/5/13/chartex" xmlns:cx8="http://schemas.microsoft.com/office/drawing/2016/5/14/chartex" xmlns:mc="http://schemas.openxmlformats.org/markup-compatibility/2006" xmlns:aink="http://schemas.microsoft.com/office/drawing/2016/ink" xmlns:am3d="http://schemas.microsoft.com/office/drawing/2017/model3d" xmlns:o="urn:schemas-microsoft-com:office:office" xmlns:r="http://schemas.openxmlformats.org/officeDocument/2006/relationships" xmlns:m="http://schemas.openxmlformats.org/officeDocument/2006/math" xmlns:v="urn:schemas-microsoft-com:vml" xmlns:wp14="http://schemas.microsoft.com/office/word/2010/wordprocessingDrawing" xmlns:wp="http://schemas.openxmlformats.org/drawingml/2006/wordprocessingDrawing" xmlns:w10="urn:schemas-microsoft-com:office:word" xmlns:w="http://schemas.openxmlformats.org/wordprocessingml/2006/main" xmlns:w14="http://schemas.microsoft.com/office/word/2010/wordml" xmlns:w15="http://schemas.microsoft.com/office/word/2012/wordml" xmlns:w16cex="http://schemas.microsoft.com/office/word/2018/wordml/cex" xmlns:w16cid="http://schemas.microsoft.com/office/word/2016/wordml/cid" xmlns:w16="http://schemas.microsoft.com/office/word/2018/wordml" xmlns:w16se="http://schemas.microsoft.com/office/word/2015/wordml/symex" xmlns:wpg="http://schemas.microsoft.com/office/word/2010/wordprocessingGroup" xmlns:wpi="http://schemas.microsoft.com/office/word/2010/wordprocessingInk" xmlns:wne="http://schemas.microsoft.com/office/word/2006/wordml" xmlns:wps="http://schemas.microsoft.com/office/word/2010/wordprocessingShape" mc:Ignorable="w14 w15 w16se w16cid w16 w16cex wp14">
   <w:p>
     <w:pPr>
       <w:spacing w:after="0"/>
@@ -618,7 +695,7 @@
 </file>
 
 <file path=word/numbering.xml><?xml version="1.0" encoding="utf-8"?>
-<w:numbering xmlns:wpc="http://schemas.microsoft.com/office/word/2010/wordprocessingCanvas" xmlns:cx="http://schemas.microsoft.com/office/drawing/2014/chartex" xmlns:cx1="http://schemas.microsoft.com/office/drawing/2015/9/8/chartex" xmlns:cx2="http://schemas.microsoft.com/office/drawing/2015/10/21/chartex" xmlns:cx3="http://schemas.microsoft.com/office/drawing/2016/5/9/chartex" xmlns:cx4="http://schemas.microsoft.com/office/drawing/2016/5/10/chartex" xmlns:cx5="http://schemas.microsoft.com/office/drawing/2016/5/11/chartex" xmlns:cx6="http://schemas.microsoft.com/office/drawing/2016/5/12/chartex" xmlns:cx7="http://schemas.microsoft.com/office/drawing/2016/5/13/chartex" xmlns:cx8="http://schemas.microsoft.com/office/drawing/2016/5/14/chartex" xmlns:mc="http://schemas.openxmlformats.org/markup-compatibility/2006" xmlns:aink="http://schemas.microsoft.com/office/drawing/2016/ink" xmlns:am3d="http://schemas.microsoft.com/office/drawing/2017/model3d" xmlns:o="urn:schemas-microsoft-com:office:office" xmlns:r="http://schemas.openxmlformats.org/officeDocument/2006/relationships" xmlns:m="http://schemas.openxmlformats.org/officeDocument/2006/math" xmlns:v="urn:schemas-microsoft-com:vml" xmlns:wp14="http://schemas.microsoft.com/office/word/2010/wordprocessingDrawing" xmlns:wp="http://schemas.openxmlformats.org/drawingml/2006/wordprocessingDrawing" xmlns:w10="urn:schemas-microsoft-com:office:word" xmlns:w="http://schemas.openxmlformats.org/wordprocessingml/2006/main" xmlns:w14="http://schemas.microsoft.com/office/word/2010/wordml" xmlns:w15="http://schemas.microsoft.com/office/word/2012/wordml" xmlns:w16cid="http://schemas.microsoft.com/office/word/2016/wordml/cid" xmlns:w16se="http://schemas.microsoft.com/office/word/2015/wordml/symex" xmlns:wpg="http://schemas.microsoft.com/office/word/2010/wordprocessingGroup" xmlns:wpi="http://schemas.microsoft.com/office/word/2010/wordprocessingInk" xmlns:wne="http://schemas.microsoft.com/office/word/2006/wordml" xmlns:wps="http://schemas.microsoft.com/office/word/2010/wordprocessingShape" mc:Ignorable="w14 w15 w16se w16cid wp14">
+<w:numbering xmlns:wpc="http://schemas.microsoft.com/office/word/2010/wordprocessingCanvas" xmlns:cx="http://schemas.microsoft.com/office/drawing/2014/chartex" xmlns:cx1="http://schemas.microsoft.com/office/drawing/2015/9/8/chartex" xmlns:cx2="http://schemas.microsoft.com/office/drawing/2015/10/21/chartex" xmlns:cx3="http://schemas.microsoft.com/office/drawing/2016/5/9/chartex" xmlns:cx4="http://schemas.microsoft.com/office/drawing/2016/5/10/chartex" xmlns:cx5="http://schemas.microsoft.com/office/drawing/2016/5/11/chartex" xmlns:cx6="http://schemas.microsoft.com/office/drawing/2016/5/12/chartex" xmlns:cx7="http://schemas.microsoft.com/office/drawing/2016/5/13/chartex" xmlns:cx8="http://schemas.microsoft.com/office/drawing/2016/5/14/chartex" xmlns:mc="http://schemas.openxmlformats.org/markup-compatibility/2006" xmlns:aink="http://schemas.microsoft.com/office/drawing/2016/ink" xmlns:am3d="http://schemas.microsoft.com/office/drawing/2017/model3d" xmlns:o="urn:schemas-microsoft-com:office:office" xmlns:r="http://schemas.openxmlformats.org/officeDocument/2006/relationships" xmlns:m="http://schemas.openxmlformats.org/officeDocument/2006/math" xmlns:v="urn:schemas-microsoft-com:vml" xmlns:wp14="http://schemas.microsoft.com/office/word/2010/wordprocessingDrawing" xmlns:wp="http://schemas.openxmlformats.org/drawingml/2006/wordprocessingDrawing" xmlns:w10="urn:schemas-microsoft-com:office:word" xmlns:w="http://schemas.openxmlformats.org/wordprocessingml/2006/main" xmlns:w14="http://schemas.microsoft.com/office/word/2010/wordml" xmlns:w15="http://schemas.microsoft.com/office/word/2012/wordml" xmlns:w16cex="http://schemas.microsoft.com/office/word/2018/wordml/cex" xmlns:w16cid="http://schemas.microsoft.com/office/word/2016/wordml/cid" xmlns:w16="http://schemas.microsoft.com/office/word/2018/wordml" xmlns:w16se="http://schemas.microsoft.com/office/word/2015/wordml/symex" xmlns:wpg="http://schemas.microsoft.com/office/word/2010/wordprocessingGroup" xmlns:wpi="http://schemas.microsoft.com/office/word/2010/wordprocessingInk" xmlns:wne="http://schemas.microsoft.com/office/word/2006/wordml" xmlns:wps="http://schemas.microsoft.com/office/word/2010/wordprocessingShape" mc:Ignorable="w14 w15 w16se w16cid w16 w16cex wp14">
   <w:abstractNum w:abstractNumId="0" w15:restartNumberingAfterBreak="0">
     <w:nsid w:val="12A75797"/>
     <w:multiLevelType w:val="hybridMultilevel"/>
@@ -1697,7 +1774,7 @@
 </file>
 
 <file path=word/styles.xml><?xml version="1.0" encoding="utf-8"?>
-<w:styles xmlns:mc="http://schemas.openxmlformats.org/markup-compatibility/2006" xmlns:r="http://schemas.openxmlformats.org/officeDocument/2006/relationships" xmlns:w="http://schemas.openxmlformats.org/wordprocessingml/2006/main" xmlns:w14="http://schemas.microsoft.com/office/word/2010/wordml" xmlns:w15="http://schemas.microsoft.com/office/word/2012/wordml" xmlns:w16cid="http://schemas.microsoft.com/office/word/2016/wordml/cid" xmlns:w16se="http://schemas.microsoft.com/office/word/2015/wordml/symex" mc:Ignorable="w14 w15 w16se w16cid">
+<w:styles xmlns:mc="http://schemas.openxmlformats.org/markup-compatibility/2006" xmlns:r="http://schemas.openxmlformats.org/officeDocument/2006/relationships" xmlns:w="http://schemas.openxmlformats.org/wordprocessingml/2006/main" xmlns:w14="http://schemas.microsoft.com/office/word/2010/wordml" xmlns:w15="http://schemas.microsoft.com/office/word/2012/wordml" xmlns:w16cex="http://schemas.microsoft.com/office/word/2018/wordml/cex" xmlns:w16cid="http://schemas.microsoft.com/office/word/2016/wordml/cid" xmlns:w16="http://schemas.microsoft.com/office/word/2018/wordml" xmlns:w16se="http://schemas.microsoft.com/office/word/2015/wordml/symex" mc:Ignorable="w14 w15 w16se w16cid w16 w16cex">
   <w:docDefaults>
     <w:rPrDefault>
       <w:rPr>
@@ -1713,7 +1790,7 @@
       </w:pPr>
     </w:pPrDefault>
   </w:docDefaults>
-  <w:latentStyles w:defLockedState="0" w:defUIPriority="99" w:defSemiHidden="0" w:defUnhideWhenUsed="0" w:defQFormat="0" w:count="377">
+  <w:latentStyles w:defLockedState="0" w:defUIPriority="99" w:defSemiHidden="0" w:defUnhideWhenUsed="0" w:defQFormat="0" w:count="376">
     <w:lsdException w:name="Normal" w:uiPriority="0" w:qFormat="1"/>
     <w:lsdException w:name="heading 1" w:uiPriority="9" w:qFormat="1"/>
     <w:lsdException w:name="heading 2" w:semiHidden="1" w:uiPriority="9" w:unhideWhenUsed="1" w:qFormat="1"/>
@@ -2090,7 +2167,6 @@
     <w:lsdException w:name="Hashtag" w:semiHidden="1" w:unhideWhenUsed="1"/>
     <w:lsdException w:name="Unresolved Mention" w:semiHidden="1" w:unhideWhenUsed="1"/>
     <w:lsdException w:name="Smart Link" w:semiHidden="1" w:unhideWhenUsed="1"/>
-    <w:lsdException w:name="Smart Link Error" w:semiHidden="1" w:unhideWhenUsed="1"/>
   </w:latentStyles>
   <w:style w:type="paragraph" w:default="1" w:styleId="Normal">
     <w:name w:val="Normal"/>

</xml_diff>